<commit_message>
add description for my project and add a new bootstrap library link on document word
</commit_message>
<xml_diff>
--- a/preparation/React next.js portfolio.docx
+++ b/preparation/React next.js portfolio.docx
@@ -43,15 +43,89 @@
           <w:szCs w:val="28"/>
           <w:lang w:val="fr-CA"/>
         </w:rPr>
-        <w:t xml:space="preserve">En cliquant sur un titre dans la barre de navigation, la section correspondante s'affichera sous la navigation sans recharger la page, et le titre sélectionné sera </w:t>
-      </w:r>
-      <w:r>
-        <w:rPr>
-          <w:sz w:val="28"/>
-          <w:szCs w:val="28"/>
-          <w:lang w:val="fr-CA"/>
-        </w:rPr>
-        <w:t>highlighter</w:t>
+        <w:t>En cliquant sur un titre dans la barre de navigation, la section correspondante s'affichera sous la navigation sans recharger la page, et le titre sélectionné sera highlighter.</w:t>
+      </w:r>
+    </w:p>
+    <w:p>
+      <w:pPr>
+        <w:rPr>
+          <w:sz w:val="28"/>
+          <w:szCs w:val="28"/>
+          <w:lang w:val="fr-CA"/>
+        </w:rPr>
+      </w:pPr>
+      <w:r>
+        <w:rPr>
+          <w:sz w:val="28"/>
+          <w:szCs w:val="28"/>
+          <w:lang w:val="fr-CA"/>
+        </w:rPr>
+        <w:t>Lors du chargement initial du portfolio, le titre "À propos de moi" dans la barre de navigation sera présélectionné et la section correspondante sera automatiquement affichée sous la barre de navigation sans aucune intervention de l'utilisateur.</w:t>
+      </w:r>
+    </w:p>
+    <w:p>
+      <w:pPr>
+        <w:rPr>
+          <w:sz w:val="28"/>
+          <w:szCs w:val="28"/>
+          <w:lang w:val="fr-CA"/>
+        </w:rPr>
+      </w:pPr>
+      <w:r>
+        <w:rPr>
+          <w:sz w:val="28"/>
+          <w:szCs w:val="28"/>
+          <w:lang w:val="fr-CA"/>
+        </w:rPr>
+        <w:t>Lorsque la section "À propos de moi" est affichée, l’employe</w:t>
+      </w:r>
+      <w:r>
+        <w:rPr>
+          <w:sz w:val="28"/>
+          <w:szCs w:val="28"/>
+          <w:lang w:val="fr-CA"/>
+        </w:rPr>
+        <w:t>u</w:t>
+      </w:r>
+      <w:r>
+        <w:rPr>
+          <w:sz w:val="28"/>
+          <w:szCs w:val="28"/>
+          <w:lang w:val="fr-CA"/>
+        </w:rPr>
+        <w:t xml:space="preserve">r se verra présenter une photo ou un avatar récent de moi et une brève biographie comme étant développeur, fournissant une introduction </w:t>
+      </w:r>
+      <w:r>
+        <w:rPr>
+          <w:sz w:val="28"/>
+          <w:szCs w:val="28"/>
+          <w:lang w:val="fr-CA"/>
+        </w:rPr>
+        <w:t xml:space="preserve">comme étant </w:t>
+      </w:r>
+      <w:r>
+        <w:rPr>
+          <w:sz w:val="28"/>
+          <w:szCs w:val="28"/>
+          <w:lang w:val="fr-CA"/>
+        </w:rPr>
+        <w:t>créateur d</w:t>
+      </w:r>
+      <w:r>
+        <w:rPr>
+          <w:sz w:val="28"/>
+          <w:szCs w:val="28"/>
+          <w:lang w:val="fr-CA"/>
+        </w:rPr>
+        <w:t>e ce</w:t>
+      </w:r>
+      <w:r>
+        <w:rPr>
+          <w:sz w:val="28"/>
+          <w:szCs w:val="28"/>
+          <w:lang w:val="fr-CA"/>
+        </w:rPr>
+        <w:t xml:space="preserve"> portfolio</w:t>
       </w:r>
       <w:r>
         <w:rPr>
@@ -65,149 +139,12 @@
     <w:p>
       <w:pPr>
         <w:rPr>
-          <w:sz w:val="28"/>
-          <w:szCs w:val="28"/>
-          <w:lang w:val="fr-CA"/>
-        </w:rPr>
-      </w:pPr>
-      <w:r>
-        <w:rPr>
-          <w:sz w:val="28"/>
-          <w:szCs w:val="28"/>
-          <w:lang w:val="fr-CA"/>
-        </w:rPr>
-        <w:t>Lors du chargement initial du portfolio, le titre "À propos de moi" dans la barre de navigation sera présélectionné et la section correspondante sera automatiquement affichée sous la barre de navigation sans aucune intervention de l'utilisateur.</w:t>
-      </w:r>
-    </w:p>
-    <w:p>
-      <w:pPr>
-        <w:rPr>
-          <w:sz w:val="28"/>
-          <w:szCs w:val="28"/>
-          <w:lang w:val="fr-CA"/>
-        </w:rPr>
-      </w:pPr>
-      <w:r>
-        <w:rPr>
-          <w:sz w:val="28"/>
-          <w:szCs w:val="28"/>
-          <w:lang w:val="fr-CA"/>
-        </w:rPr>
-        <w:t>Lorsque la section "À propos de moi" est affichée, l</w:t>
-      </w:r>
-      <w:r>
-        <w:rPr>
-          <w:sz w:val="28"/>
-          <w:szCs w:val="28"/>
-          <w:lang w:val="fr-CA"/>
-        </w:rPr>
-        <w:t>’employe</w:t>
-      </w:r>
-      <w:r>
-        <w:rPr>
-          <w:sz w:val="28"/>
-          <w:szCs w:val="28"/>
-          <w:lang w:val="fr-CA"/>
-        </w:rPr>
-        <w:t>u</w:t>
-      </w:r>
-      <w:r>
-        <w:rPr>
-          <w:sz w:val="28"/>
-          <w:szCs w:val="28"/>
-          <w:lang w:val="fr-CA"/>
-        </w:rPr>
-        <w:t>r</w:t>
-      </w:r>
-      <w:r>
-        <w:rPr>
-          <w:sz w:val="28"/>
-          <w:szCs w:val="28"/>
-          <w:lang w:val="fr-CA"/>
-        </w:rPr>
-        <w:t xml:space="preserve"> se verra présenter une photo ou un avatar récent d</w:t>
-      </w:r>
-      <w:r>
-        <w:rPr>
-          <w:sz w:val="28"/>
-          <w:szCs w:val="28"/>
-          <w:lang w:val="fr-CA"/>
-        </w:rPr>
-        <w:t xml:space="preserve">e moi </w:t>
-      </w:r>
-      <w:r>
-        <w:rPr>
-          <w:sz w:val="28"/>
-          <w:szCs w:val="28"/>
-          <w:lang w:val="fr-CA"/>
-        </w:rPr>
-        <w:t xml:space="preserve">et une brève biographie </w:t>
-      </w:r>
-      <w:r>
-        <w:rPr>
-          <w:sz w:val="28"/>
-          <w:szCs w:val="28"/>
-          <w:lang w:val="fr-CA"/>
-        </w:rPr>
-        <w:t>comme étant</w:t>
-      </w:r>
-      <w:r>
-        <w:rPr>
-          <w:sz w:val="28"/>
-          <w:szCs w:val="28"/>
-          <w:lang w:val="fr-CA"/>
-        </w:rPr>
-        <w:t xml:space="preserve"> développeur, fournissant une introduction </w:t>
-      </w:r>
-      <w:r>
-        <w:rPr>
-          <w:sz w:val="28"/>
-          <w:szCs w:val="28"/>
-          <w:lang w:val="fr-CA"/>
-        </w:rPr>
-        <w:t xml:space="preserve">comme étant </w:t>
-      </w:r>
-      <w:r>
-        <w:rPr>
-          <w:sz w:val="28"/>
-          <w:szCs w:val="28"/>
-          <w:lang w:val="fr-CA"/>
-        </w:rPr>
-        <w:t>créateur d</w:t>
-      </w:r>
-      <w:r>
-        <w:rPr>
-          <w:sz w:val="28"/>
-          <w:szCs w:val="28"/>
-          <w:lang w:val="fr-CA"/>
-        </w:rPr>
-        <w:t>e ce</w:t>
-      </w:r>
-      <w:r>
-        <w:rPr>
-          <w:sz w:val="28"/>
-          <w:szCs w:val="28"/>
-          <w:lang w:val="fr-CA"/>
-        </w:rPr>
-        <w:t xml:space="preserve"> portfolio</w:t>
-      </w:r>
-      <w:r>
-        <w:rPr>
-          <w:sz w:val="28"/>
-          <w:szCs w:val="28"/>
-          <w:lang w:val="fr-CA"/>
-        </w:rPr>
-        <w:t>.</w:t>
-      </w:r>
-    </w:p>
-    <w:p>
-      <w:pPr>
-        <w:rPr>
-          <w:lang w:val="fr-CA"/>
-        </w:rPr>
-      </w:pPr>
-      <w:r>
-        <w:rPr>
+          <w:lang w:val="fr-CA"/>
+        </w:rPr>
+      </w:pPr>
+      <w:r>
+        <w:rPr>
+          <w:noProof/>
           <w:lang w:val="fr-CA"/>
         </w:rPr>
         <w:drawing>
@@ -287,23 +224,7 @@
           <w:szCs w:val="28"/>
           <w:lang w:val="fr-CA"/>
         </w:rPr>
-        <w:t>Lorsque la section "Portfolio" est affichée, l</w:t>
-      </w:r>
-      <w:r>
-        <w:rPr>
-          <w:sz w:val="28"/>
-          <w:szCs w:val="28"/>
-          <w:lang w:val="fr-CA"/>
-        </w:rPr>
-        <w:t>’employeur</w:t>
-      </w:r>
-      <w:r>
-        <w:rPr>
-          <w:sz w:val="28"/>
-          <w:szCs w:val="28"/>
-          <w:lang w:val="fr-CA"/>
-        </w:rPr>
-        <w:t xml:space="preserve"> verra des images intitulées de </w:t>
+        <w:t xml:space="preserve">Lorsque la section "Portfolio" est affichée, l’employeur verra des images intitulées de </w:t>
       </w:r>
       <w:r>
         <w:rPr>
@@ -319,39 +240,7 @@
           <w:szCs w:val="28"/>
           <w:lang w:val="fr-CA"/>
         </w:rPr>
-        <w:t>des applications</w:t>
-      </w:r>
-      <w:r>
-        <w:rPr>
-          <w:sz w:val="28"/>
-          <w:szCs w:val="28"/>
-          <w:lang w:val="fr-CA"/>
-        </w:rPr>
-        <w:t xml:space="preserve"> de moi</w:t>
-      </w:r>
-      <w:r>
-        <w:rPr>
-          <w:sz w:val="28"/>
-          <w:szCs w:val="28"/>
-          <w:lang w:val="fr-CA"/>
-        </w:rPr>
-        <w:t xml:space="preserve"> </w:t>
-      </w:r>
-      <w:r>
-        <w:rPr>
-          <w:sz w:val="28"/>
-          <w:szCs w:val="28"/>
-          <w:lang w:val="fr-CA"/>
-        </w:rPr>
-        <w:t>comme étant</w:t>
-      </w:r>
-      <w:r>
-        <w:rPr>
-          <w:sz w:val="28"/>
-          <w:szCs w:val="28"/>
-          <w:lang w:val="fr-CA"/>
-        </w:rPr>
-        <w:t xml:space="preserve"> développeur avec des liens fournis à la fois pour les applications déployées et les référentiels GitHub correspondants.</w:t>
+        <w:t>des applications de moi comme étant développeur avec des liens fournis à la fois pour les applications déployées et les référentiels GitHub correspondants.</w:t>
       </w:r>
     </w:p>
     <w:p>
@@ -381,6 +270,7 @@
     <w:p>
       <w:pPr>
         <w:rPr>
+          <w:rStyle w:val="Hyperlink"/>
           <w:sz w:val="28"/>
           <w:szCs w:val="28"/>
           <w:lang w:val="fr-CA"/>
@@ -434,42 +324,255 @@
             <w:szCs w:val="28"/>
             <w:lang w:val="fr-CA"/>
           </w:rPr>
-          <w:t>https://github.com/</w:t>
-        </w:r>
-        <w:r>
-          <w:rPr>
-            <w:rStyle w:val="Hyperlink"/>
-            <w:sz w:val="28"/>
-            <w:szCs w:val="28"/>
-            <w:lang w:val="fr-CA"/>
-          </w:rPr>
-          <w:t>M</w:t>
-        </w:r>
-        <w:r>
-          <w:rPr>
-            <w:rStyle w:val="Hyperlink"/>
-            <w:sz w:val="28"/>
-            <w:szCs w:val="28"/>
-            <w:lang w:val="fr-CA"/>
-          </w:rPr>
-          <w:t>iguelJerome/Jeu-video-tournoi</w:t>
+          <w:t>https://github.com/MiguelJerome/Jeu-video-tournoi</w:t>
         </w:r>
       </w:hyperlink>
     </w:p>
     <w:p>
       <w:pPr>
-        <w:rPr>
-          <w:sz w:val="28"/>
-          <w:szCs w:val="28"/>
-          <w:lang w:val="fr-CA"/>
-        </w:rPr>
-      </w:pPr>
-      <w:r>
-        <w:rPr>
-          <w:sz w:val="28"/>
-          <w:szCs w:val="28"/>
-          <w:lang w:val="fr-CA"/>
-        </w:rPr>
+        <w:pStyle w:val="ListParagraph"/>
+        <w:numPr>
+          <w:ilvl w:val="0"/>
+          <w:numId w:val="3"/>
+        </w:numPr>
+        <w:rPr>
+          <w:lang w:val="fr-CA"/>
+        </w:rPr>
+      </w:pPr>
+      <w:r>
+        <w:rPr>
+          <w:lang w:val="fr-CA"/>
+        </w:rPr>
+        <w:t>Mon Web site de tournoi de jeu vidéo contient un système de connexion pour l'administrateur, lui permettant de créer et de supprimer des tournois et de spécifier des détails tels que le nom, la description, la date de début et le nombre de joueurs, permettant également aux utilisateurs de s'inscrire et de se désinscrire des jeux.</w:t>
+      </w:r>
+    </w:p>
+    <w:p>
+      <w:pPr>
+        <w:pStyle w:val="ListParagraph"/>
+        <w:rPr>
+          <w:lang w:val="fr-CA"/>
+        </w:rPr>
+      </w:pPr>
+    </w:p>
+    <w:p>
+      <w:pPr>
+        <w:pStyle w:val="ListParagraph"/>
+        <w:numPr>
+          <w:ilvl w:val="0"/>
+          <w:numId w:val="6"/>
+        </w:numPr>
+        <w:rPr>
+          <w:lang w:val="fr-CA"/>
+        </w:rPr>
+      </w:pPr>
+      <w:r>
+        <w:rPr>
+          <w:b/>
+          <w:bCs/>
+          <w:lang w:val="fr-CA"/>
+        </w:rPr>
+        <w:t>Connexion administrateur :</w:t>
+      </w:r>
+      <w:r>
+        <w:rPr>
+          <w:lang w:val="fr-CA"/>
+        </w:rPr>
+        <w:t xml:space="preserve"> contient un système de connexion pour l'administrateur, pour lui permettre d'accéder aux fonctionnalités de gestion du tournoi telles que :</w:t>
+      </w:r>
+    </w:p>
+    <w:p>
+      <w:pPr>
+        <w:pStyle w:val="ListParagraph"/>
+        <w:rPr>
+          <w:lang w:val="fr-CA"/>
+        </w:rPr>
+      </w:pPr>
+    </w:p>
+    <w:p>
+      <w:pPr>
+        <w:pStyle w:val="ListParagraph"/>
+        <w:numPr>
+          <w:ilvl w:val="1"/>
+          <w:numId w:val="6"/>
+        </w:numPr>
+        <w:rPr>
+          <w:lang w:val="fr-CA"/>
+        </w:rPr>
+      </w:pPr>
+      <w:r>
+        <w:rPr>
+          <w:b/>
+          <w:bCs/>
+          <w:lang w:val="fr-CA"/>
+        </w:rPr>
+        <w:t>Création de tournois :</w:t>
+      </w:r>
+      <w:r>
+        <w:rPr>
+          <w:lang w:val="fr-CA"/>
+        </w:rPr>
+        <w:t xml:space="preserve"> L'administrateur aurait la possibilité de créer des tournois, notamment en précisant le nom, la description, la date de début et le nombre de joueurs.</w:t>
+      </w:r>
+    </w:p>
+    <w:p>
+      <w:pPr>
+        <w:pStyle w:val="ListParagraph"/>
+        <w:ind w:left="1080"/>
+        <w:rPr>
+          <w:lang w:val="fr-CA"/>
+        </w:rPr>
+      </w:pPr>
+    </w:p>
+    <w:p>
+      <w:pPr>
+        <w:pStyle w:val="ListParagraph"/>
+        <w:numPr>
+          <w:ilvl w:val="1"/>
+          <w:numId w:val="6"/>
+        </w:numPr>
+        <w:rPr>
+          <w:lang w:val="fr-CA"/>
+        </w:rPr>
+      </w:pPr>
+      <w:r>
+        <w:rPr>
+          <w:b/>
+          <w:bCs/>
+          <w:lang w:val="fr-CA"/>
+        </w:rPr>
+        <w:t>Suppression de tournois :</w:t>
+      </w:r>
+      <w:r>
+        <w:rPr>
+          <w:lang w:val="fr-CA"/>
+        </w:rPr>
+        <w:t xml:space="preserve"> l'administrateur pourra supprimer les tournois qui ne sont plus nécessaires.</w:t>
+      </w:r>
+    </w:p>
+    <w:p>
+      <w:pPr>
+        <w:pStyle w:val="ListParagraph"/>
+        <w:rPr>
+          <w:lang w:val="fr-CA"/>
+        </w:rPr>
+      </w:pPr>
+    </w:p>
+    <w:p>
+      <w:pPr>
+        <w:pStyle w:val="ListParagraph"/>
+        <w:numPr>
+          <w:ilvl w:val="0"/>
+          <w:numId w:val="6"/>
+        </w:numPr>
+        <w:rPr>
+          <w:lang w:val="fr-CA"/>
+        </w:rPr>
+      </w:pPr>
+      <w:r>
+        <w:rPr>
+          <w:b/>
+          <w:bCs/>
+          <w:lang w:val="fr-CA"/>
+        </w:rPr>
+        <w:t xml:space="preserve">Connexion du joueur : </w:t>
+      </w:r>
+      <w:r>
+        <w:rPr>
+          <w:lang w:val="fr-CA"/>
+        </w:rPr>
+        <w:t>contient</w:t>
+      </w:r>
+      <w:r>
+        <w:rPr>
+          <w:lang w:val="fr-CA"/>
+        </w:rPr>
+        <w:t xml:space="preserve"> d'un système de connexion pour l'administrateur, afin de lui permettre d'accéder à l'inscription et à la désinscription du tournoi.</w:t>
+      </w:r>
+    </w:p>
+    <w:p>
+      <w:pPr>
+        <w:pStyle w:val="ListParagraph"/>
+        <w:rPr>
+          <w:lang w:val="fr-CA"/>
+        </w:rPr>
+      </w:pPr>
+    </w:p>
+    <w:p>
+      <w:pPr>
+        <w:pStyle w:val="ListParagraph"/>
+        <w:numPr>
+          <w:ilvl w:val="1"/>
+          <w:numId w:val="6"/>
+        </w:numPr>
+        <w:rPr>
+          <w:lang w:val="fr-CA"/>
+        </w:rPr>
+      </w:pPr>
+      <w:r>
+        <w:rPr>
+          <w:b/>
+          <w:bCs/>
+          <w:lang w:val="fr-CA"/>
+        </w:rPr>
+        <w:t>Inscription des joueurs :</w:t>
+      </w:r>
+      <w:r>
+        <w:rPr>
+          <w:lang w:val="fr-CA"/>
+        </w:rPr>
+        <w:t xml:space="preserve"> les utilisateurs pourront s'inscrire aux tournois.</w:t>
+      </w:r>
+    </w:p>
+    <w:p>
+      <w:pPr>
+        <w:pStyle w:val="ListParagraph"/>
+        <w:rPr>
+          <w:lang w:val="fr-CA"/>
+        </w:rPr>
+      </w:pPr>
+    </w:p>
+    <w:p>
+      <w:pPr>
+        <w:pStyle w:val="ListParagraph"/>
+        <w:numPr>
+          <w:ilvl w:val="1"/>
+          <w:numId w:val="6"/>
+        </w:numPr>
+        <w:rPr>
+          <w:lang w:val="fr-CA"/>
+        </w:rPr>
+      </w:pPr>
+      <w:r>
+        <w:rPr>
+          <w:b/>
+          <w:bCs/>
+          <w:lang w:val="fr-CA"/>
+        </w:rPr>
+        <w:t>Désinscription des joueurs :</w:t>
+      </w:r>
+      <w:r>
+        <w:rPr>
+          <w:lang w:val="fr-CA"/>
+        </w:rPr>
+        <w:t xml:space="preserve"> les utilisateurs pourront se désinscrire des tournois s'ils ne sont plus en mesure de participer.</w:t>
+      </w:r>
+    </w:p>
+    <w:p>
+      <w:pPr>
+        <w:rPr>
+          <w:sz w:val="28"/>
+          <w:szCs w:val="28"/>
+          <w:lang w:val="fr-CA"/>
+        </w:rPr>
+      </w:pPr>
+      <w:r>
+        <w:rPr>
+          <w:noProof/>
+          <w:sz w:val="28"/>
+          <w:szCs w:val="28"/>
+          <w:lang w:val="fr-CA"/>
+        </w:rPr>
+        <w:lastRenderedPageBreak/>
         <w:drawing>
           <wp:inline distT="0" distB="0" distL="0" distR="0" wp14:anchorId="198407A0" wp14:editId="42B0980C">
             <wp:extent cx="5943600" cy="4221480"/>
@@ -550,33 +653,13 @@
         <w:rPr>
           <w:lang w:val="fr-CA"/>
         </w:rPr>
-        <w:t xml:space="preserve">La "page de connexion" permet aux utilisateurs de se connecter à un compte existant. Cette page comprend des formulaires permettant de saisir les identifiants de connexion avec une adresse </w:t>
-      </w:r>
-      <w:proofErr w:type="gramStart"/>
-      <w:r>
-        <w:rPr>
-          <w:lang w:val="fr-CA"/>
-        </w:rPr>
-        <w:t>e-mail</w:t>
-      </w:r>
-      <w:proofErr w:type="gramEnd"/>
-      <w:r>
-        <w:rPr>
-          <w:lang w:val="fr-CA"/>
-        </w:rPr>
-        <w:t xml:space="preserve"> et un mot de passe</w:t>
-      </w:r>
-      <w:r>
-        <w:rPr>
-          <w:lang w:val="fr-CA"/>
-        </w:rPr>
-        <w:t xml:space="preserve"> </w:t>
-      </w:r>
-      <w:r>
-        <w:rPr>
-          <w:lang w:val="fr-CA"/>
-        </w:rPr>
-        <w:t>et l’option de</w:t>
+        <w:t>La "page de connexion" permet aux utilisateurs de se connecter à un compte existant. Cette page comprend des formulaires permettant de saisir les identifiants de connexion avec une adresse e-mail et un mot de passe</w:t>
+      </w:r>
+      <w:r>
+        <w:rPr>
+          <w:lang w:val="fr-CA"/>
+        </w:rPr>
+        <w:t xml:space="preserve"> et l’option de</w:t>
       </w:r>
       <w:r>
         <w:rPr>
@@ -646,21 +729,7 @@
         <w:rPr>
           <w:lang w:val="fr-CA"/>
         </w:rPr>
-        <w:t xml:space="preserve">La "page d'inscription" est l'endroit où les utilisateurs peuvent créer un nouveau compte. Cette page comprend des formulaires permettant de saisir des informations personnelles telles que le nom, le prénom, l'adresse </w:t>
-      </w:r>
-      <w:proofErr w:type="gramStart"/>
-      <w:r>
-        <w:rPr>
-          <w:lang w:val="fr-CA"/>
-        </w:rPr>
-        <w:t>e-mail</w:t>
-      </w:r>
-      <w:proofErr w:type="gramEnd"/>
-      <w:r>
-        <w:rPr>
-          <w:lang w:val="fr-CA"/>
-        </w:rPr>
-        <w:t xml:space="preserve"> et le mot de passe</w:t>
+        <w:t>La "page d'inscription" est l'endroit où les utilisateurs peuvent créer un nouveau compte. Cette page comprend des formulaires permettant de saisir des informations personnelles telles que le nom, le prénom, l'adresse e-mail et le mot de passe</w:t>
       </w:r>
       <w:r>
         <w:rPr>
@@ -684,14 +753,7 @@
         <w:rPr>
           <w:lang w:val="fr-CA"/>
         </w:rPr>
-        <w:t xml:space="preserve">. Le but d'une page d'inscription est de permettre aux utilisateurs de créer un </w:t>
-      </w:r>
-      <w:r>
-        <w:rPr>
-          <w:lang w:val="fr-CA"/>
-        </w:rPr>
-        <w:lastRenderedPageBreak/>
-        <w:t>nouveau compte et d'accéder à des fonctionnalités ou à du contenu personnalisés sur notre site Web.</w:t>
+        <w:t>. Le but d'une page d'inscription est de permettre aux utilisateurs de créer un nouveau compte et d'accéder à des fonctionnalités ou à du contenu personnalisés sur notre site Web.</w:t>
       </w:r>
     </w:p>
     <w:p>
@@ -736,19 +798,14 @@
         <w:rPr>
           <w:lang w:val="fr-CA"/>
         </w:rPr>
+        <w:lastRenderedPageBreak/>
         <w:t>Une "page d'administration" permet à un administrateur de gérer et de créer un tournoi de jeux vidéo. Cette page comprend des formulaires pour créer les détails du tournoi tels que le nom, la description, la date de début et la capacité</w:t>
       </w:r>
       <w:r>
         <w:rPr>
           <w:lang w:val="fr-CA"/>
         </w:rPr>
-        <w:t xml:space="preserve"> </w:t>
-      </w:r>
-      <w:r>
-        <w:rPr>
-          <w:lang w:val="fr-CA"/>
-        </w:rPr>
-        <w:t>et l’option de</w:t>
+        <w:t xml:space="preserve"> et l’option de</w:t>
       </w:r>
       <w:r>
         <w:rPr>
@@ -822,6 +879,7 @@
           <w:sz w:val="56"/>
           <w:szCs w:val="56"/>
           <w:u w:val="single"/>
+          <w:lang w:val="fr-CA"/>
         </w:rPr>
       </w:pPr>
       <w:r>
@@ -831,9 +889,11 @@
           <w:sz w:val="56"/>
           <w:szCs w:val="56"/>
           <w:u w:val="single"/>
-        </w:rPr>
-        <w:t>Google Books API Search E</w:t>
-      </w:r>
+          <w:lang w:val="fr-CA"/>
+        </w:rPr>
+        <w:t xml:space="preserve">Google Books API </w:t>
+      </w:r>
+      <w:proofErr w:type="spellStart"/>
       <w:r>
         <w:rPr>
           <w:i/>
@@ -841,13 +901,27 @@
           <w:sz w:val="56"/>
           <w:szCs w:val="56"/>
           <w:u w:val="single"/>
-        </w:rPr>
-        <w:t>ngine</w:t>
-      </w:r>
-    </w:p>
-    <w:p>
-      <w:pPr>
-        <w:rPr>
+          <w:lang w:val="fr-CA"/>
+        </w:rPr>
+        <w:t>Search</w:t>
+      </w:r>
+      <w:proofErr w:type="spellEnd"/>
+      <w:r>
+        <w:rPr>
+          <w:i/>
+          <w:iCs/>
+          <w:sz w:val="56"/>
+          <w:szCs w:val="56"/>
+          <w:u w:val="single"/>
+          <w:lang w:val="fr-CA"/>
+        </w:rPr>
+        <w:t xml:space="preserve"> Engine</w:t>
+      </w:r>
+    </w:p>
+    <w:p>
+      <w:pPr>
+        <w:rPr>
+          <w:rStyle w:val="Hyperlink"/>
           <w:sz w:val="28"/>
           <w:szCs w:val="28"/>
           <w:lang w:val="fr-CA"/>
@@ -909,12 +983,97 @@
     </w:p>
     <w:p>
       <w:pPr>
-        <w:rPr>
-          <w:lang w:val="fr-CA"/>
-        </w:rPr>
-      </w:pPr>
-      <w:r>
-        <w:rPr>
+        <w:pStyle w:val="ListParagraph"/>
+        <w:numPr>
+          <w:ilvl w:val="0"/>
+          <w:numId w:val="3"/>
+        </w:numPr>
+        <w:rPr>
+          <w:lang w:val="fr-CA"/>
+        </w:rPr>
+      </w:pPr>
+      <w:r>
+        <w:rPr>
+          <w:lang w:val="fr-CA"/>
+        </w:rPr>
+        <w:t xml:space="preserve">Ce projet permet aux développeurs d'accéder et de rechercher dans la base de données Google Books </w:t>
+      </w:r>
+      <w:r>
+        <w:rPr>
+          <w:lang w:val="fr-CA"/>
+        </w:rPr>
+        <w:t xml:space="preserve">et </w:t>
+      </w:r>
+      <w:r>
+        <w:rPr>
+          <w:lang w:val="fr-CA"/>
+        </w:rPr>
+        <w:t>à l'aide de l'API Google Books. L'application a été créée à l'aide de la pile MERN, avec un front</w:t>
+      </w:r>
+      <w:r>
+        <w:rPr>
+          <w:lang w:val="fr-CA"/>
+        </w:rPr>
+        <w:t>-</w:t>
+      </w:r>
+      <w:proofErr w:type="spellStart"/>
+      <w:r>
+        <w:rPr>
+          <w:lang w:val="fr-CA"/>
+        </w:rPr>
+        <w:t>end</w:t>
+      </w:r>
+      <w:r>
+        <w:rPr>
+          <w:lang w:val="fr-CA"/>
+        </w:rPr>
+        <w:t>l</w:t>
+      </w:r>
+      <w:proofErr w:type="spellEnd"/>
+      <w:r>
+        <w:rPr>
+          <w:lang w:val="fr-CA"/>
+        </w:rPr>
+        <w:t xml:space="preserve"> </w:t>
+      </w:r>
+      <w:proofErr w:type="spellStart"/>
+      <w:r>
+        <w:rPr>
+          <w:lang w:val="fr-CA"/>
+        </w:rPr>
+        <w:t>React</w:t>
+      </w:r>
+      <w:proofErr w:type="spellEnd"/>
+      <w:r>
+        <w:rPr>
+          <w:lang w:val="fr-CA"/>
+        </w:rPr>
+        <w:t xml:space="preserve">, une base de données MongoDB, un serveur et une API Node.js/Express.js. Il est déjà configuré pour permettre aux utilisateurs d'enregistrer des recherches de livres dans le </w:t>
+      </w:r>
+      <w:proofErr w:type="spellStart"/>
+      <w:r>
+        <w:rPr>
+          <w:lang w:val="fr-CA"/>
+        </w:rPr>
+        <w:t>back-end</w:t>
+      </w:r>
+      <w:proofErr w:type="spellEnd"/>
+      <w:r>
+        <w:rPr>
+          <w:lang w:val="fr-CA"/>
+        </w:rPr>
+        <w:t>. De plus, l'API peut également être utilisée pour accéder aux aperçus de livres et au texte intégral des livres qui ont été numérisés par Google.</w:t>
+      </w:r>
+    </w:p>
+    <w:p>
+      <w:pPr>
+        <w:rPr>
+          <w:lang w:val="fr-CA"/>
+        </w:rPr>
+      </w:pPr>
+      <w:r>
+        <w:rPr>
+          <w:noProof/>
           <w:lang w:val="fr-CA"/>
         </w:rPr>
         <w:lastRenderedPageBreak/>
@@ -998,21 +1157,7 @@
         <w:rPr>
           <w:lang w:val="fr-CA"/>
         </w:rPr>
-        <w:t xml:space="preserve">La "page de connexion" permet aux utilisateurs de se connecter à un compte existant. Cette page comprend des formulaires permettant de saisir les identifiants de connexion avec une adresse </w:t>
-      </w:r>
-      <w:proofErr w:type="gramStart"/>
-      <w:r>
-        <w:rPr>
-          <w:lang w:val="fr-CA"/>
-        </w:rPr>
-        <w:t>e-mail</w:t>
-      </w:r>
-      <w:proofErr w:type="gramEnd"/>
-      <w:r>
-        <w:rPr>
-          <w:lang w:val="fr-CA"/>
-        </w:rPr>
-        <w:t xml:space="preserve"> et un mot de passe</w:t>
+        <w:t>La "page de connexion" permet aux utilisateurs de se connecter à un compte existant. Cette page comprend des formulaires permettant de saisir les identifiants de connexion avec une adresse e-mail et un mot de passe</w:t>
       </w:r>
       <w:r>
         <w:rPr>
@@ -1082,21 +1227,7 @@
         <w:rPr>
           <w:lang w:val="fr-CA"/>
         </w:rPr>
-        <w:t xml:space="preserve">La "page d'inscription" est l'endroit où les utilisateurs peuvent créer un nouveau compte. Cette page comprend des formulaires permettant de saisir des informations personnelles telles que le nom, l'adresse </w:t>
-      </w:r>
-      <w:proofErr w:type="gramStart"/>
-      <w:r>
-        <w:rPr>
-          <w:lang w:val="fr-CA"/>
-        </w:rPr>
-        <w:t>e-mail</w:t>
-      </w:r>
-      <w:proofErr w:type="gramEnd"/>
-      <w:r>
-        <w:rPr>
-          <w:lang w:val="fr-CA"/>
-        </w:rPr>
-        <w:t xml:space="preserve"> et le mot de passe. Le but d'une page d'inscription est de permettre aux utilisateurs de créer un nouveau compte et d'accéder à des fonctionnalités ou à du contenu personnalisés sur notre site Web.</w:t>
+        <w:t>La "page d'inscription" est l'endroit où les utilisateurs peuvent créer un nouveau compte. Cette page comprend des formulaires permettant de saisir des informations personnelles telles que le nom, l'adresse e-mail et le mot de passe. Le but d'une page d'inscription est de permettre aux utilisateurs de créer un nouveau compte et d'accéder à des fonctionnalités ou à du contenu personnalisés sur notre site Web.</w:t>
       </w:r>
     </w:p>
     <w:p>
@@ -1228,23 +1359,33 @@
           <w:szCs w:val="28"/>
           <w:lang w:val="fr-CA"/>
         </w:rPr>
-        <w:t>Lorsque la section "</w:t>
-      </w:r>
-      <w:r>
-        <w:rPr>
-          <w:sz w:val="28"/>
-          <w:szCs w:val="28"/>
-          <w:lang w:val="fr-CA"/>
-        </w:rPr>
-        <w:t>CV</w:t>
-      </w:r>
-      <w:r>
-        <w:rPr>
-          <w:sz w:val="28"/>
-          <w:szCs w:val="28"/>
-          <w:lang w:val="fr-CA"/>
-        </w:rPr>
-        <w:t>"</w:t>
+        <w:t xml:space="preserve">Lorsque la section "CV" s'affiche, l’employeur reçoit un lien pour télécharger une copie de mon CV à partir de </w:t>
+      </w:r>
+      <w:proofErr w:type="spellStart"/>
+      <w:r>
+        <w:rPr>
+          <w:sz w:val="28"/>
+          <w:szCs w:val="28"/>
+          <w:lang w:val="fr-CA"/>
+        </w:rPr>
+        <w:t>Linkedin</w:t>
+      </w:r>
+      <w:proofErr w:type="spellEnd"/>
+      <w:r>
+        <w:rPr>
+          <w:sz w:val="28"/>
+          <w:szCs w:val="28"/>
+          <w:lang w:val="fr-CA"/>
+        </w:rPr>
+        <w:t xml:space="preserve"> et une liste des compétences comme étant comme développeur. Cela </w:t>
+      </w:r>
+      <w:r>
+        <w:rPr>
+          <w:sz w:val="28"/>
+          <w:szCs w:val="28"/>
+          <w:lang w:val="fr-CA"/>
+        </w:rPr>
+        <w:t>permettra</w:t>
       </w:r>
       <w:r>
         <w:rPr>
@@ -1260,120 +1401,6 @@
           <w:szCs w:val="28"/>
           <w:lang w:val="fr-CA"/>
         </w:rPr>
-        <w:t>s'affiche, l</w:t>
-      </w:r>
-      <w:r>
-        <w:rPr>
-          <w:sz w:val="28"/>
-          <w:szCs w:val="28"/>
-          <w:lang w:val="fr-CA"/>
-        </w:rPr>
-        <w:t>’employeur</w:t>
-      </w:r>
-      <w:r>
-        <w:rPr>
-          <w:sz w:val="28"/>
-          <w:szCs w:val="28"/>
-          <w:lang w:val="fr-CA"/>
-        </w:rPr>
-        <w:t xml:space="preserve"> reçoit un lien pour télécharger une copie d</w:t>
-      </w:r>
-      <w:r>
-        <w:rPr>
-          <w:sz w:val="28"/>
-          <w:szCs w:val="28"/>
-          <w:lang w:val="fr-CA"/>
-        </w:rPr>
-        <w:t>e mon</w:t>
-      </w:r>
-      <w:r>
-        <w:rPr>
-          <w:sz w:val="28"/>
-          <w:szCs w:val="28"/>
-          <w:lang w:val="fr-CA"/>
-        </w:rPr>
-        <w:t xml:space="preserve"> CV </w:t>
-      </w:r>
-      <w:r>
-        <w:rPr>
-          <w:sz w:val="28"/>
-          <w:szCs w:val="28"/>
-          <w:lang w:val="fr-CA"/>
-        </w:rPr>
-        <w:t xml:space="preserve">à partir de </w:t>
-      </w:r>
-      <w:proofErr w:type="spellStart"/>
-      <w:r>
-        <w:rPr>
-          <w:sz w:val="28"/>
-          <w:szCs w:val="28"/>
-          <w:lang w:val="fr-CA"/>
-        </w:rPr>
-        <w:t>Linkedin</w:t>
-      </w:r>
-      <w:proofErr w:type="spellEnd"/>
-      <w:r>
-        <w:rPr>
-          <w:sz w:val="28"/>
-          <w:szCs w:val="28"/>
-          <w:lang w:val="fr-CA"/>
-        </w:rPr>
-        <w:t xml:space="preserve"> et une liste des compétences </w:t>
-      </w:r>
-      <w:r>
-        <w:rPr>
-          <w:sz w:val="28"/>
-          <w:szCs w:val="28"/>
-          <w:lang w:val="fr-CA"/>
-        </w:rPr>
-        <w:t>comme étant</w:t>
-      </w:r>
-      <w:r>
-        <w:rPr>
-          <w:sz w:val="28"/>
-          <w:szCs w:val="28"/>
-          <w:lang w:val="fr-CA"/>
-        </w:rPr>
-        <w:t xml:space="preserve"> </w:t>
-      </w:r>
-      <w:r>
-        <w:rPr>
-          <w:sz w:val="28"/>
-          <w:szCs w:val="28"/>
-          <w:lang w:val="fr-CA"/>
-        </w:rPr>
-        <w:t>comme</w:t>
-      </w:r>
-      <w:r>
-        <w:rPr>
-          <w:sz w:val="28"/>
-          <w:szCs w:val="28"/>
-          <w:lang w:val="fr-CA"/>
-        </w:rPr>
-        <w:t xml:space="preserve"> développeur. Cela </w:t>
-      </w:r>
-      <w:r>
-        <w:rPr>
-          <w:sz w:val="28"/>
-          <w:szCs w:val="28"/>
-          <w:lang w:val="fr-CA"/>
-        </w:rPr>
-        <w:t>permettra</w:t>
-      </w:r>
-      <w:r>
-        <w:rPr>
-          <w:sz w:val="28"/>
-          <w:szCs w:val="28"/>
-          <w:lang w:val="fr-CA"/>
-        </w:rPr>
-        <w:t xml:space="preserve"> </w:t>
-      </w:r>
-      <w:r>
-        <w:rPr>
-          <w:sz w:val="28"/>
-          <w:szCs w:val="28"/>
-          <w:lang w:val="fr-CA"/>
-        </w:rPr>
         <w:t>à l’employeur</w:t>
       </w:r>
       <w:r>
@@ -1406,31 +1433,15 @@
           <w:szCs w:val="28"/>
           <w:lang w:val="fr-CA"/>
         </w:rPr>
-        <w:t xml:space="preserve">à mes </w:t>
-      </w:r>
-      <w:r>
-        <w:rPr>
-          <w:sz w:val="28"/>
-          <w:szCs w:val="28"/>
-          <w:lang w:val="fr-CA"/>
-        </w:rPr>
-        <w:t xml:space="preserve">compétences </w:t>
-      </w:r>
-      <w:r>
-        <w:rPr>
-          <w:sz w:val="28"/>
-          <w:szCs w:val="28"/>
-          <w:lang w:val="fr-CA"/>
-        </w:rPr>
-        <w:t>aux du développeur.</w:t>
-      </w:r>
-      <w:r>
-        <w:rPr>
-          <w:sz w:val="28"/>
-          <w:szCs w:val="28"/>
-          <w:lang w:val="fr-CA"/>
-        </w:rPr>
-        <w:t xml:space="preserve"> </w:t>
+        <w:t xml:space="preserve">à mes compétences </w:t>
+      </w:r>
+      <w:r>
+        <w:rPr>
+          <w:sz w:val="28"/>
+          <w:szCs w:val="28"/>
+          <w:lang w:val="fr-CA"/>
+        </w:rPr>
+        <w:t xml:space="preserve">aux du développeur. </w:t>
       </w:r>
     </w:p>
     <w:p>
@@ -1560,10 +1571,7 @@
         </w:numPr>
       </w:pPr>
       <w:r>
-        <w:t>React</w:t>
-      </w:r>
-      <w:r>
-        <w:t xml:space="preserve"> </w:t>
+        <w:t xml:space="preserve">React </w:t>
       </w:r>
       <w:r>
         <w:t>Next.js</w:t>
@@ -1608,25 +1616,7 @@
           <w:sz w:val="32"/>
           <w:szCs w:val="32"/>
         </w:rPr>
-        <w:t xml:space="preserve"> </w:t>
-      </w:r>
-      <w:r>
-        <w:rPr>
-          <w:b/>
-          <w:bCs/>
-          <w:sz w:val="32"/>
-          <w:szCs w:val="32"/>
-        </w:rPr>
-        <w:t>Back</w:t>
-      </w:r>
-      <w:r>
-        <w:rPr>
-          <w:b/>
-          <w:bCs/>
-          <w:sz w:val="32"/>
-          <w:szCs w:val="32"/>
-        </w:rPr>
-        <w:t>-End</w:t>
+        <w:t xml:space="preserve"> Back-End</w:t>
       </w:r>
     </w:p>
     <w:p>
@@ -1688,12 +1678,10 @@
         </w:numPr>
       </w:pPr>
       <w:proofErr w:type="spellStart"/>
-      <w:proofErr w:type="gramStart"/>
       <w:r>
         <w:t>MSQL,Sequelize</w:t>
       </w:r>
       <w:proofErr w:type="spellEnd"/>
-      <w:proofErr w:type="gramEnd"/>
     </w:p>
     <w:p>
       <w:pPr>
@@ -2173,6 +2161,9 @@
         </w:rPr>
       </w:pPr>
       <w:r>
+        <w:rPr>
+          <w:noProof/>
+        </w:rPr>
         <w:drawing>
           <wp:inline distT="0" distB="0" distL="0" distR="0" wp14:anchorId="1B86592E" wp14:editId="0C180312">
             <wp:extent cx="990738" cy="819264"/>
@@ -2217,6 +2208,7 @@
       </w:r>
       <w:r>
         <w:rPr>
+          <w:noProof/>
           <w:lang w:val="fr-CA"/>
         </w:rPr>
         <w:drawing>
@@ -2263,6 +2255,7 @@
       </w:r>
       <w:r>
         <w:rPr>
+          <w:noProof/>
           <w:lang w:val="fr-CA"/>
         </w:rPr>
         <w:drawing>
@@ -2351,9 +2344,16 @@
             <w:rStyle w:val="Hyperlink"/>
             <w:lang w:val="fr-CA"/>
           </w:rPr>
-          <w:t>https://getbootstrap.com/docs/5.3/getting-started/introduction/</w:t>
+          <w:t>https://react-bootstrap.github.io/</w:t>
         </w:r>
       </w:hyperlink>
+    </w:p>
+    <w:p>
+      <w:pPr>
+        <w:rPr>
+          <w:lang w:val="fr-CA"/>
+        </w:rPr>
+      </w:pPr>
     </w:p>
     <w:p>
       <w:pPr>
@@ -2460,6 +2460,92 @@
 <file path=word/numbering.xml><?xml version="1.0" encoding="utf-8"?>
 <w:numbering xmlns:wpc="http://schemas.microsoft.com/office/word/2010/wordprocessingCanvas" xmlns:cx="http://schemas.microsoft.com/office/drawing/2014/chartex" xmlns:cx1="http://schemas.microsoft.com/office/drawing/2015/9/8/chartex" xmlns:cx2="http://schemas.microsoft.com/office/drawing/2015/10/21/chartex" xmlns:cx3="http://schemas.microsoft.com/office/drawing/2016/5/9/chartex" xmlns:cx4="http://schemas.microsoft.com/office/drawing/2016/5/10/chartex" xmlns:cx5="http://schemas.microsoft.com/office/drawing/2016/5/11/chartex" xmlns:cx6="http://schemas.microsoft.com/office/drawing/2016/5/12/chartex" xmlns:cx7="http://schemas.microsoft.com/office/drawing/2016/5/13/chartex" xmlns:cx8="http://schemas.microsoft.com/office/drawing/2016/5/14/chartex" xmlns:mc="http://schemas.openxmlformats.org/markup-compatibility/2006" xmlns:aink="http://schemas.microsoft.com/office/drawing/2016/ink" xmlns:am3d="http://schemas.microsoft.com/office/drawing/2017/model3d" xmlns:o="urn:schemas-microsoft-com:office:office" xmlns:oel="http://schemas.microsoft.com/office/2019/extlst" xmlns:r="http://schemas.openxmlformats.org/officeDocument/2006/relationships" xmlns:m="http://schemas.openxmlformats.org/officeDocument/2006/math" xmlns:v="urn:schemas-microsoft-com:vml" xmlns:wp14="http://schemas.microsoft.com/office/word/2010/wordprocessingDrawing" xmlns:wp="http://schemas.openxmlformats.org/drawingml/2006/wordprocessingDrawing" xmlns:w10="urn:schemas-microsoft-com:office:word" xmlns:w="http://schemas.openxmlformats.org/wordprocessingml/2006/main" xmlns:w14="http://schemas.microsoft.com/office/word/2010/wordml" xmlns:w15="http://schemas.microsoft.com/office/word/2012/wordml" xmlns:w16cex="http://schemas.microsoft.com/office/word/2018/wordml/cex" xmlns:w16cid="http://schemas.microsoft.com/office/word/2016/wordml/cid" xmlns:w16="http://schemas.microsoft.com/office/word/2018/wordml" xmlns:w16sdtdh="http://schemas.microsoft.com/office/word/2020/wordml/sdtdatahash" xmlns:w16se="http://schemas.microsoft.com/office/word/2015/wordml/symex" xmlns:wpg="http://schemas.microsoft.com/office/word/2010/wordprocessingGroup" xmlns:wpi="http://schemas.microsoft.com/office/word/2010/wordprocessingInk" xmlns:wne="http://schemas.microsoft.com/office/word/2006/wordml" xmlns:wps="http://schemas.microsoft.com/office/word/2010/wordprocessingShape" mc:Ignorable="w14 w15 w16se w16cid w16 w16cex w16sdtdh wp14">
   <w:abstractNum w:abstractNumId="0" w15:restartNumberingAfterBreak="0">
+    <w:nsid w:val="00C47E07"/>
+    <w:multiLevelType w:val="hybridMultilevel"/>
+    <w:tmpl w:val="54C20514"/>
+    <w:lvl w:ilvl="0" w:tplc="0409000F">
+      <w:start w:val="1"/>
+      <w:numFmt w:val="decimal"/>
+      <w:lvlText w:val="%1."/>
+      <w:lvlJc w:val="left"/>
+      <w:pPr>
+        <w:ind w:left="720" w:hanging="360"/>
+      </w:pPr>
+    </w:lvl>
+    <w:lvl w:ilvl="1" w:tplc="04090019">
+      <w:start w:val="1"/>
+      <w:numFmt w:val="lowerLetter"/>
+      <w:lvlText w:val="%2."/>
+      <w:lvlJc w:val="left"/>
+      <w:pPr>
+        <w:ind w:left="1440" w:hanging="360"/>
+      </w:pPr>
+    </w:lvl>
+    <w:lvl w:ilvl="2" w:tplc="0409001B">
+      <w:start w:val="1"/>
+      <w:numFmt w:val="lowerRoman"/>
+      <w:lvlText w:val="%3."/>
+      <w:lvlJc w:val="right"/>
+      <w:pPr>
+        <w:ind w:left="2160" w:hanging="180"/>
+      </w:pPr>
+    </w:lvl>
+    <w:lvl w:ilvl="3" w:tplc="0409000F" w:tentative="1">
+      <w:start w:val="1"/>
+      <w:numFmt w:val="decimal"/>
+      <w:lvlText w:val="%4."/>
+      <w:lvlJc w:val="left"/>
+      <w:pPr>
+        <w:ind w:left="2880" w:hanging="360"/>
+      </w:pPr>
+    </w:lvl>
+    <w:lvl w:ilvl="4" w:tplc="04090019" w:tentative="1">
+      <w:start w:val="1"/>
+      <w:numFmt w:val="lowerLetter"/>
+      <w:lvlText w:val="%5."/>
+      <w:lvlJc w:val="left"/>
+      <w:pPr>
+        <w:ind w:left="3600" w:hanging="360"/>
+      </w:pPr>
+    </w:lvl>
+    <w:lvl w:ilvl="5" w:tplc="0409001B" w:tentative="1">
+      <w:start w:val="1"/>
+      <w:numFmt w:val="lowerRoman"/>
+      <w:lvlText w:val="%6."/>
+      <w:lvlJc w:val="right"/>
+      <w:pPr>
+        <w:ind w:left="4320" w:hanging="180"/>
+      </w:pPr>
+    </w:lvl>
+    <w:lvl w:ilvl="6" w:tplc="0409000F" w:tentative="1">
+      <w:start w:val="1"/>
+      <w:numFmt w:val="decimal"/>
+      <w:lvlText w:val="%7."/>
+      <w:lvlJc w:val="left"/>
+      <w:pPr>
+        <w:ind w:left="5040" w:hanging="360"/>
+      </w:pPr>
+    </w:lvl>
+    <w:lvl w:ilvl="7" w:tplc="04090019" w:tentative="1">
+      <w:start w:val="1"/>
+      <w:numFmt w:val="lowerLetter"/>
+      <w:lvlText w:val="%8."/>
+      <w:lvlJc w:val="left"/>
+      <w:pPr>
+        <w:ind w:left="5760" w:hanging="360"/>
+      </w:pPr>
+    </w:lvl>
+    <w:lvl w:ilvl="8" w:tplc="0409001B" w:tentative="1">
+      <w:start w:val="1"/>
+      <w:numFmt w:val="lowerRoman"/>
+      <w:lvlText w:val="%9."/>
+      <w:lvlJc w:val="right"/>
+      <w:pPr>
+        <w:ind w:left="6480" w:hanging="180"/>
+      </w:pPr>
+    </w:lvl>
+  </w:abstractNum>
+  <w:abstractNum w:abstractNumId="1" w15:restartNumberingAfterBreak="0">
     <w:nsid w:val="19F75C20"/>
     <w:multiLevelType w:val="hybridMultilevel"/>
     <w:tmpl w:val="1BCA8D24"/>
@@ -2572,10 +2658,10 @@
       </w:rPr>
     </w:lvl>
   </w:abstractNum>
-  <w:abstractNum w:abstractNumId="1" w15:restartNumberingAfterBreak="0">
+  <w:abstractNum w:abstractNumId="2" w15:restartNumberingAfterBreak="0">
     <w:nsid w:val="26B06CB5"/>
     <w:multiLevelType w:val="hybridMultilevel"/>
-    <w:tmpl w:val="D4A0B958"/>
+    <w:tmpl w:val="DB9EFCD6"/>
     <w:lvl w:ilvl="0" w:tplc="04090001">
       <w:start w:val="1"/>
       <w:numFmt w:val="bullet"/>
@@ -2685,7 +2771,179 @@
       </w:rPr>
     </w:lvl>
   </w:abstractNum>
-  <w:abstractNum w:abstractNumId="2" w15:restartNumberingAfterBreak="0">
+  <w:abstractNum w:abstractNumId="3" w15:restartNumberingAfterBreak="0">
+    <w:nsid w:val="3F8B0812"/>
+    <w:multiLevelType w:val="hybridMultilevel"/>
+    <w:tmpl w:val="8964550C"/>
+    <w:lvl w:ilvl="0" w:tplc="0409000F">
+      <w:start w:val="1"/>
+      <w:numFmt w:val="decimal"/>
+      <w:lvlText w:val="%1."/>
+      <w:lvlJc w:val="left"/>
+      <w:pPr>
+        <w:ind w:left="720" w:hanging="360"/>
+      </w:pPr>
+    </w:lvl>
+    <w:lvl w:ilvl="1" w:tplc="04090019">
+      <w:start w:val="1"/>
+      <w:numFmt w:val="lowerLetter"/>
+      <w:lvlText w:val="%2."/>
+      <w:lvlJc w:val="left"/>
+      <w:pPr>
+        <w:ind w:left="1440" w:hanging="360"/>
+      </w:pPr>
+    </w:lvl>
+    <w:lvl w:ilvl="2" w:tplc="0409001B" w:tentative="1">
+      <w:start w:val="1"/>
+      <w:numFmt w:val="lowerRoman"/>
+      <w:lvlText w:val="%3."/>
+      <w:lvlJc w:val="right"/>
+      <w:pPr>
+        <w:ind w:left="2160" w:hanging="180"/>
+      </w:pPr>
+    </w:lvl>
+    <w:lvl w:ilvl="3" w:tplc="0409000F" w:tentative="1">
+      <w:start w:val="1"/>
+      <w:numFmt w:val="decimal"/>
+      <w:lvlText w:val="%4."/>
+      <w:lvlJc w:val="left"/>
+      <w:pPr>
+        <w:ind w:left="2880" w:hanging="360"/>
+      </w:pPr>
+    </w:lvl>
+    <w:lvl w:ilvl="4" w:tplc="04090019" w:tentative="1">
+      <w:start w:val="1"/>
+      <w:numFmt w:val="lowerLetter"/>
+      <w:lvlText w:val="%5."/>
+      <w:lvlJc w:val="left"/>
+      <w:pPr>
+        <w:ind w:left="3600" w:hanging="360"/>
+      </w:pPr>
+    </w:lvl>
+    <w:lvl w:ilvl="5" w:tplc="0409001B" w:tentative="1">
+      <w:start w:val="1"/>
+      <w:numFmt w:val="lowerRoman"/>
+      <w:lvlText w:val="%6."/>
+      <w:lvlJc w:val="right"/>
+      <w:pPr>
+        <w:ind w:left="4320" w:hanging="180"/>
+      </w:pPr>
+    </w:lvl>
+    <w:lvl w:ilvl="6" w:tplc="0409000F" w:tentative="1">
+      <w:start w:val="1"/>
+      <w:numFmt w:val="decimal"/>
+      <w:lvlText w:val="%7."/>
+      <w:lvlJc w:val="left"/>
+      <w:pPr>
+        <w:ind w:left="5040" w:hanging="360"/>
+      </w:pPr>
+    </w:lvl>
+    <w:lvl w:ilvl="7" w:tplc="04090019" w:tentative="1">
+      <w:start w:val="1"/>
+      <w:numFmt w:val="lowerLetter"/>
+      <w:lvlText w:val="%8."/>
+      <w:lvlJc w:val="left"/>
+      <w:pPr>
+        <w:ind w:left="5760" w:hanging="360"/>
+      </w:pPr>
+    </w:lvl>
+    <w:lvl w:ilvl="8" w:tplc="0409001B" w:tentative="1">
+      <w:start w:val="1"/>
+      <w:numFmt w:val="lowerRoman"/>
+      <w:lvlText w:val="%9."/>
+      <w:lvlJc w:val="right"/>
+      <w:pPr>
+        <w:ind w:left="6480" w:hanging="180"/>
+      </w:pPr>
+    </w:lvl>
+  </w:abstractNum>
+  <w:abstractNum w:abstractNumId="4" w15:restartNumberingAfterBreak="0">
+    <w:nsid w:val="5DED1382"/>
+    <w:multiLevelType w:val="hybridMultilevel"/>
+    <w:tmpl w:val="2BB404E6"/>
+    <w:lvl w:ilvl="0" w:tplc="0409000F">
+      <w:start w:val="1"/>
+      <w:numFmt w:val="decimal"/>
+      <w:lvlText w:val="%1."/>
+      <w:lvlJc w:val="left"/>
+      <w:pPr>
+        <w:ind w:left="1440" w:hanging="360"/>
+      </w:pPr>
+    </w:lvl>
+    <w:lvl w:ilvl="1" w:tplc="04090019" w:tentative="1">
+      <w:start w:val="1"/>
+      <w:numFmt w:val="lowerLetter"/>
+      <w:lvlText w:val="%2."/>
+      <w:lvlJc w:val="left"/>
+      <w:pPr>
+        <w:ind w:left="2160" w:hanging="360"/>
+      </w:pPr>
+    </w:lvl>
+    <w:lvl w:ilvl="2" w:tplc="0409001B" w:tentative="1">
+      <w:start w:val="1"/>
+      <w:numFmt w:val="lowerRoman"/>
+      <w:lvlText w:val="%3."/>
+      <w:lvlJc w:val="right"/>
+      <w:pPr>
+        <w:ind w:left="2880" w:hanging="180"/>
+      </w:pPr>
+    </w:lvl>
+    <w:lvl w:ilvl="3" w:tplc="0409000F" w:tentative="1">
+      <w:start w:val="1"/>
+      <w:numFmt w:val="decimal"/>
+      <w:lvlText w:val="%4."/>
+      <w:lvlJc w:val="left"/>
+      <w:pPr>
+        <w:ind w:left="3600" w:hanging="360"/>
+      </w:pPr>
+    </w:lvl>
+    <w:lvl w:ilvl="4" w:tplc="04090019" w:tentative="1">
+      <w:start w:val="1"/>
+      <w:numFmt w:val="lowerLetter"/>
+      <w:lvlText w:val="%5."/>
+      <w:lvlJc w:val="left"/>
+      <w:pPr>
+        <w:ind w:left="4320" w:hanging="360"/>
+      </w:pPr>
+    </w:lvl>
+    <w:lvl w:ilvl="5" w:tplc="0409001B" w:tentative="1">
+      <w:start w:val="1"/>
+      <w:numFmt w:val="lowerRoman"/>
+      <w:lvlText w:val="%6."/>
+      <w:lvlJc w:val="right"/>
+      <w:pPr>
+        <w:ind w:left="5040" w:hanging="180"/>
+      </w:pPr>
+    </w:lvl>
+    <w:lvl w:ilvl="6" w:tplc="0409000F" w:tentative="1">
+      <w:start w:val="1"/>
+      <w:numFmt w:val="decimal"/>
+      <w:lvlText w:val="%7."/>
+      <w:lvlJc w:val="left"/>
+      <w:pPr>
+        <w:ind w:left="5760" w:hanging="360"/>
+      </w:pPr>
+    </w:lvl>
+    <w:lvl w:ilvl="7" w:tplc="04090019" w:tentative="1">
+      <w:start w:val="1"/>
+      <w:numFmt w:val="lowerLetter"/>
+      <w:lvlText w:val="%8."/>
+      <w:lvlJc w:val="left"/>
+      <w:pPr>
+        <w:ind w:left="6480" w:hanging="360"/>
+      </w:pPr>
+    </w:lvl>
+    <w:lvl w:ilvl="8" w:tplc="0409001B" w:tentative="1">
+      <w:start w:val="1"/>
+      <w:numFmt w:val="lowerRoman"/>
+      <w:lvlText w:val="%9."/>
+      <w:lvlJc w:val="right"/>
+      <w:pPr>
+        <w:ind w:left="7200" w:hanging="180"/>
+      </w:pPr>
+    </w:lvl>
+  </w:abstractNum>
+  <w:abstractNum w:abstractNumId="5" w15:restartNumberingAfterBreak="0">
     <w:nsid w:val="7C923969"/>
     <w:multiLevelType w:val="hybridMultilevel"/>
     <w:tmpl w:val="7A44051A"/>
@@ -2799,13 +3057,22 @@
     </w:lvl>
   </w:abstractNum>
   <w:num w:numId="1" w16cid:durableId="186070015">
+    <w:abstractNumId w:val="5"/>
+  </w:num>
+  <w:num w:numId="2" w16cid:durableId="609973149">
+    <w:abstractNumId w:val="1"/>
+  </w:num>
+  <w:num w:numId="3" w16cid:durableId="1288194280">
     <w:abstractNumId w:val="2"/>
   </w:num>
-  <w:num w:numId="2" w16cid:durableId="609973149">
+  <w:num w:numId="4" w16cid:durableId="1766346312">
+    <w:abstractNumId w:val="4"/>
+  </w:num>
+  <w:num w:numId="5" w16cid:durableId="1804927108">
     <w:abstractNumId w:val="0"/>
   </w:num>
-  <w:num w:numId="3" w16cid:durableId="1288194280">
-    <w:abstractNumId w:val="1"/>
+  <w:num w:numId="6" w16cid:durableId="836962879">
+    <w:abstractNumId w:val="3"/>
   </w:num>
 </w:numbering>
 </file>

</xml_diff>